<commit_message>
add gitignore, finish hw1 exercise
</commit_message>
<xml_diff>
--- a/hw1/HW1_partB.docx
+++ b/hw1/HW1_partB.docx
@@ -1,13 +1,11 @@
 
 <file path=word/document.xml><?xml version="1.0" encoding="utf-8"?>
-<w:document xmlns:o="urn:schemas-microsoft-com:office:office" xmlns:r="http://schemas.openxmlformats.org/officeDocument/2006/relationships" xmlns:v="urn:schemas-microsoft-com:vml" xmlns:w="http://schemas.openxmlformats.org/wordprocessingml/2006/main" xmlns:w10="urn:schemas-microsoft-com:office:word" xmlns:wp="http://schemas.openxmlformats.org/drawingml/2006/wordprocessingDrawing" xmlns:wps="http://schemas.microsoft.com/office/word/2010/wordprocessingShape" xmlns:wpg="http://schemas.microsoft.com/office/word/2010/wordprocessingGroup" xmlns:mc="http://schemas.openxmlformats.org/markup-compatibility/2006" xmlns:wp14="http://schemas.microsoft.com/office/word/2010/wordprocessingDrawing" xmlns:w14="http://schemas.microsoft.com/office/word/2010/wordml" mc:Ignorable="w14 wp14">
+<w:document xmlns:wpc="http://schemas.microsoft.com/office/word/2010/wordprocessingCanvas" xmlns:cx="http://schemas.microsoft.com/office/drawing/2014/chartex" xmlns:cx1="http://schemas.microsoft.com/office/drawing/2015/9/8/chartex" xmlns:cx2="http://schemas.microsoft.com/office/drawing/2015/10/21/chartex" xmlns:cx3="http://schemas.microsoft.com/office/drawing/2016/5/9/chartex" xmlns:cx4="http://schemas.microsoft.com/office/drawing/2016/5/10/chartex" xmlns:cx5="http://schemas.microsoft.com/office/drawing/2016/5/11/chartex" xmlns:cx6="http://schemas.microsoft.com/office/drawing/2016/5/12/chartex" xmlns:cx7="http://schemas.microsoft.com/office/drawing/2016/5/13/chartex" xmlns:cx8="http://schemas.microsoft.com/office/drawing/2016/5/14/chartex" xmlns:mc="http://schemas.openxmlformats.org/markup-compatibility/2006" xmlns:aink="http://schemas.microsoft.com/office/drawing/2016/ink" xmlns:am3d="http://schemas.microsoft.com/office/drawing/2017/model3d" xmlns:o="urn:schemas-microsoft-com:office:office" xmlns:r="http://schemas.openxmlformats.org/officeDocument/2006/relationships" xmlns:m="http://schemas.openxmlformats.org/officeDocument/2006/math" xmlns:v="urn:schemas-microsoft-com:vml" xmlns:wp14="http://schemas.microsoft.com/office/word/2010/wordprocessingDrawing" xmlns:wp="http://schemas.openxmlformats.org/drawingml/2006/wordprocessingDrawing" xmlns:w10="urn:schemas-microsoft-com:office:word" xmlns:w="http://schemas.openxmlformats.org/wordprocessingml/2006/main" xmlns:w14="http://schemas.microsoft.com/office/word/2010/wordml" xmlns:w15="http://schemas.microsoft.com/office/word/2012/wordml" xmlns:w16cid="http://schemas.microsoft.com/office/word/2016/wordml/cid" xmlns:w16se="http://schemas.microsoft.com/office/word/2015/wordml/symex" xmlns:wpg="http://schemas.microsoft.com/office/word/2010/wordprocessingGroup" xmlns:wpi="http://schemas.microsoft.com/office/word/2010/wordprocessingInk" xmlns:wne="http://schemas.microsoft.com/office/word/2006/wordml" xmlns:wps="http://schemas.microsoft.com/office/word/2010/wordprocessingShape" mc:Ignorable="w14 w15 w16se w16cid wp14">
   <w:body>
     <w:p>
       <w:pPr>
-        <w:pStyle w:val="Normal"/>
-        <w:rPr>
-          <w:rFonts w:ascii="Times New Roman" w:hAnsi="Times New Roman" w:cs="Times New Roman"/>
-          <w:b/>
+        <w:rPr>
+          <w:rFonts w:ascii="Times New Roman" w:hAnsi="Times New Roman" w:cs="Times New Roman"/>
           <w:b/>
           <w:bCs/>
           <w:sz w:val="28"/>
@@ -16,7 +14,7 @@
       </w:pPr>
       <w:r>
         <w:rPr>
-          <w:rFonts w:cs="Times New Roman" w:ascii="Times New Roman" w:hAnsi="Times New Roman"/>
+          <w:rFonts w:ascii="Times New Roman" w:hAnsi="Times New Roman" w:cs="Times New Roman"/>
           <w:b/>
           <w:bCs/>
           <w:sz w:val="28"/>
@@ -27,36 +25,24 @@
     </w:p>
     <w:p>
       <w:pPr>
-        <w:pStyle w:val="Normal"/>
-        <w:rPr>
-          <w:rFonts w:ascii="Times New Roman" w:hAnsi="Times New Roman" w:cs="Times New Roman"/>
-          <w:b/>
+        <w:rPr>
+          <w:rFonts w:ascii="Times New Roman" w:hAnsi="Times New Roman" w:cs="Times New Roman"/>
           <w:b/>
           <w:bCs/>
           <w:sz w:val="28"/>
           <w:szCs w:val="28"/>
         </w:rPr>
       </w:pPr>
-      <w:r>
-        <w:rPr>
-          <w:rFonts w:cs="Times New Roman" w:ascii="Times New Roman" w:hAnsi="Times New Roman"/>
-          <w:b/>
-          <w:bCs/>
-          <w:sz w:val="28"/>
-          <w:szCs w:val="28"/>
-        </w:rPr>
-      </w:r>
-    </w:p>
-    <w:p>
-      <w:pPr>
-        <w:pStyle w:val="Normal"/>
-        <w:rPr>
-          <w:rFonts w:ascii="Times New Roman" w:hAnsi="Times New Roman" w:cs="Times New Roman"/>
-        </w:rPr>
-      </w:pPr>
-      <w:r>
-        <w:rPr>
-          <w:rFonts w:cs="Times New Roman" w:ascii="Times New Roman" w:hAnsi="Times New Roman"/>
+    </w:p>
+    <w:p>
+      <w:pPr>
+        <w:rPr>
+          <w:rFonts w:ascii="Times New Roman" w:hAnsi="Times New Roman" w:cs="Times New Roman"/>
+        </w:rPr>
+      </w:pPr>
+      <w:r>
+        <w:rPr>
+          <w:rFonts w:ascii="Times New Roman" w:hAnsi="Times New Roman" w:cs="Times New Roman"/>
         </w:rPr>
         <w:t>B.1</w:t>
       </w:r>
@@ -74,7 +60,7 @@
       </w:pPr>
       <w:r>
         <w:rPr>
-          <w:rFonts w:cs="Times New Roman" w:ascii="Times New Roman" w:hAnsi="Times New Roman"/>
+          <w:rFonts w:ascii="Times New Roman" w:hAnsi="Times New Roman" w:cs="Times New Roman"/>
           <w:b/>
           <w:bCs/>
         </w:rPr>
@@ -82,7 +68,7 @@
       </w:r>
       <w:r>
         <w:rPr>
-          <w:rFonts w:cs="Times New Roman" w:ascii="Times New Roman" w:hAnsi="Times New Roman"/>
+          <w:rFonts w:ascii="Times New Roman" w:hAnsi="Times New Roman" w:cs="Times New Roman"/>
         </w:rPr>
         <w:t xml:space="preserve"> – A command used to list computer files in a directory.</w:t>
       </w:r>
@@ -100,7 +86,7 @@
       </w:pPr>
       <w:r>
         <w:rPr>
-          <w:rFonts w:cs="Times New Roman" w:ascii="Times New Roman" w:hAnsi="Times New Roman"/>
+          <w:rFonts w:ascii="Times New Roman" w:hAnsi="Times New Roman" w:cs="Times New Roman"/>
           <w:b/>
           <w:bCs/>
         </w:rPr>
@@ -108,7 +94,7 @@
       </w:r>
       <w:r>
         <w:rPr>
-          <w:rFonts w:cs="Times New Roman" w:ascii="Times New Roman" w:hAnsi="Times New Roman"/>
+          <w:rFonts w:ascii="Times New Roman" w:hAnsi="Times New Roman" w:cs="Times New Roman"/>
         </w:rPr>
         <w:t xml:space="preserve"> – A command used to update the access date and/or modification date of a computer file or directory.</w:t>
       </w:r>
@@ -126,7 +112,7 @@
       </w:pPr>
       <w:r>
         <w:rPr>
-          <w:rFonts w:cs="Times New Roman" w:ascii="Times New Roman" w:hAnsi="Times New Roman"/>
+          <w:rFonts w:ascii="Times New Roman" w:hAnsi="Times New Roman" w:cs="Times New Roman"/>
           <w:b/>
           <w:bCs/>
         </w:rPr>
@@ -134,9 +120,15 @@
       </w:r>
       <w:r>
         <w:rPr>
-          <w:rFonts w:cs="Times New Roman" w:ascii="Times New Roman" w:hAnsi="Times New Roman"/>
-        </w:rPr>
-        <w:t xml:space="preserve"> – A command that outputs the strings it is being passed as arguments, typically used in shell scripts and batch files to output status text to the screen or a computer file.</w:t>
+          <w:rFonts w:ascii="Times New Roman" w:hAnsi="Times New Roman" w:cs="Times New Roman"/>
+        </w:rPr>
+        <w:t xml:space="preserve"> – A command that outputs the strings it is being passed as arguments, typically used in shell scripts and batch files to output status text to the sc</w:t>
+      </w:r>
+      <w:r>
+        <w:rPr>
+          <w:rFonts w:ascii="Times New Roman" w:hAnsi="Times New Roman" w:cs="Times New Roman"/>
+        </w:rPr>
+        <w:t>reen or a computer file.</w:t>
       </w:r>
     </w:p>
     <w:p>
@@ -152,7 +144,7 @@
       </w:pPr>
       <w:r>
         <w:rPr>
-          <w:rFonts w:cs="Times New Roman" w:ascii="Times New Roman" w:hAnsi="Times New Roman"/>
+          <w:rFonts w:ascii="Times New Roman" w:hAnsi="Times New Roman" w:cs="Times New Roman"/>
           <w:b/>
           <w:bCs/>
         </w:rPr>
@@ -160,7 +152,7 @@
       </w:r>
       <w:r>
         <w:rPr>
-          <w:rFonts w:cs="Times New Roman" w:ascii="Times New Roman" w:hAnsi="Times New Roman"/>
+          <w:rFonts w:ascii="Times New Roman" w:hAnsi="Times New Roman" w:cs="Times New Roman"/>
         </w:rPr>
         <w:t xml:space="preserve"> – A standard utility that reads files sequentially, writing them to standard output.</w:t>
       </w:r>
@@ -178,7 +170,7 @@
       </w:pPr>
       <w:r>
         <w:rPr>
-          <w:rFonts w:cs="Times New Roman" w:ascii="Times New Roman" w:hAnsi="Times New Roman"/>
+          <w:rFonts w:ascii="Times New Roman" w:hAnsi="Times New Roman" w:cs="Times New Roman"/>
           <w:b/>
           <w:bCs/>
         </w:rPr>
@@ -186,7 +178,7 @@
       </w:r>
       <w:r>
         <w:rPr>
-          <w:rFonts w:cs="Times New Roman" w:ascii="Times New Roman" w:hAnsi="Times New Roman"/>
+          <w:rFonts w:ascii="Times New Roman" w:hAnsi="Times New Roman" w:cs="Times New Roman"/>
         </w:rPr>
         <w:t xml:space="preserve"> – A command for copying files and directories. </w:t>
       </w:r>
@@ -198,11 +190,10 @@
           <w:ilvl w:val="0"/>
           <w:numId w:val="1"/>
         </w:numPr>
-        <w:rPr/>
-      </w:pPr>
-      <w:r>
-        <w:rPr>
-          <w:rFonts w:cs="Times New Roman" w:ascii="Times New Roman" w:hAnsi="Times New Roman"/>
+      </w:pPr>
+      <w:r>
+        <w:rPr>
+          <w:rFonts w:ascii="Times New Roman" w:hAnsi="Times New Roman" w:cs="Times New Roman"/>
           <w:b/>
           <w:bCs/>
         </w:rPr>
@@ -210,17 +201,15 @@
       </w:r>
       <w:r>
         <w:rPr>
-          <w:rFonts w:cs="Times New Roman" w:ascii="Times New Roman" w:hAnsi="Times New Roman"/>
-        </w:rPr>
-        <w:t xml:space="preserve"> – A command used to remove objects such as computer files, directories and symbolic links fr</w:t>
-      </w:r>
-      <w:bookmarkStart w:id="0" w:name="_GoBack"/>
-      <w:bookmarkEnd w:id="0"/>
-      <w:r>
-        <w:rPr>
-          <w:rFonts w:cs="Times New Roman" w:ascii="Times New Roman" w:hAnsi="Times New Roman"/>
-        </w:rPr>
-        <w:t>om file systems.</w:t>
+          <w:rFonts w:ascii="Times New Roman" w:hAnsi="Times New Roman" w:cs="Times New Roman"/>
+        </w:rPr>
+        <w:t xml:space="preserve"> – A command used to remove objects such as computer files, directories and symbolic link</w:t>
+      </w:r>
+      <w:r>
+        <w:rPr>
+          <w:rFonts w:ascii="Times New Roman" w:hAnsi="Times New Roman" w:cs="Times New Roman"/>
+        </w:rPr>
+        <w:t>s from file systems.</w:t>
       </w:r>
     </w:p>
     <w:p>
@@ -230,19 +219,11 @@
           <w:rFonts w:ascii="Times New Roman" w:hAnsi="Times New Roman" w:cs="Times New Roman"/>
         </w:rPr>
       </w:pPr>
-      <w:r>
-        <w:rPr/>
-      </w:r>
-    </w:p>
-    <w:p>
-      <w:pPr>
-        <w:pStyle w:val="ListParagraph"/>
-        <w:ind w:hanging="0"/>
-        <w:rPr/>
-      </w:pPr>
-      <w:r>
-        <w:rPr>
-          <w:rFonts w:cs="Times New Roman" w:ascii="Times New Roman" w:hAnsi="Times New Roman"/>
+    </w:p>
+    <w:p>
+      <w:r>
+        <w:rPr>
+          <w:rFonts w:ascii="Times New Roman" w:hAnsi="Times New Roman" w:cs="Times New Roman"/>
         </w:rPr>
         <w:t>B.2</w:t>
       </w:r>
@@ -256,17 +237,24 @@
         </w:numPr>
         <w:rPr>
           <w:b/>
-          <w:b/>
-          <w:bCs/>
-        </w:rPr>
-      </w:pPr>
-      <w:r>
-        <w:rPr>
-          <w:rFonts w:cs="Times New Roman" w:ascii="Times New Roman" w:hAnsi="Times New Roman"/>
-          <w:b/>
-          <w:bCs/>
-        </w:rPr>
-        <w:t>ls</w:t>
+          <w:bCs/>
+        </w:rPr>
+      </w:pPr>
+      <w:r>
+        <w:rPr>
+          <w:rFonts w:ascii="Times New Roman" w:hAnsi="Times New Roman" w:cs="Times New Roman"/>
+          <w:b/>
+          <w:bCs/>
+        </w:rPr>
+        <w:t>l</w:t>
+      </w:r>
+      <w:r>
+        <w:rPr>
+          <w:rFonts w:ascii="Times New Roman" w:hAnsi="Times New Roman" w:cs="Times New Roman"/>
+          <w:b/>
+          <w:bCs/>
+        </w:rPr>
+        <w:t>s</w:t>
       </w:r>
     </w:p>
     <w:p>
@@ -277,18 +265,248 @@
           <w:numId w:val="2"/>
         </w:numPr>
         <w:rPr>
-          <w:b/>
-          <w:b/>
-          <w:bCs/>
-        </w:rPr>
-      </w:pPr>
-      <w:r>
-        <w:rPr>
-          <w:rFonts w:cs="Times New Roman" w:ascii="Times New Roman" w:hAnsi="Times New Roman"/>
-          <w:b w:val="false"/>
-          <w:bCs w:val="false"/>
-        </w:rPr>
-        <w:t>mmap</w:t>
+          <w:rFonts w:ascii="Times New Roman" w:hAnsi="Times New Roman" w:cs="Times New Roman"/>
+        </w:rPr>
+      </w:pPr>
+      <w:r>
+        <w:rPr>
+          <w:rFonts w:ascii="Times New Roman" w:hAnsi="Times New Roman" w:cs="Times New Roman"/>
+        </w:rPr>
+        <w:t xml:space="preserve">mmap </w:t>
+      </w:r>
+      <w:r>
+        <w:rPr>
+          <w:rFonts w:ascii="Times New Roman" w:hAnsi="Times New Roman" w:cs="Times New Roman"/>
+        </w:rPr>
+        <w:t>–</w:t>
+      </w:r>
+      <w:r>
+        <w:rPr>
+          <w:rFonts w:ascii="Times New Roman" w:hAnsi="Times New Roman" w:cs="Times New Roman"/>
+        </w:rPr>
+        <w:t xml:space="preserve"> </w:t>
+      </w:r>
+      <w:r>
+        <w:rPr>
+          <w:rFonts w:ascii="Times New Roman" w:hAnsi="Times New Roman" w:cs="Times New Roman"/>
+        </w:rPr>
+        <w:t xml:space="preserve">This system call </w:t>
+      </w:r>
+      <w:r>
+        <w:rPr>
+          <w:rFonts w:ascii="Times New Roman" w:hAnsi="Times New Roman" w:cs="Times New Roman"/>
+        </w:rPr>
+        <w:t>map</w:t>
+      </w:r>
+      <w:r>
+        <w:rPr>
+          <w:rFonts w:ascii="Times New Roman" w:hAnsi="Times New Roman" w:cs="Times New Roman"/>
+        </w:rPr>
+        <w:t>s</w:t>
+      </w:r>
+      <w:r>
+        <w:rPr>
+          <w:rFonts w:ascii="Times New Roman" w:hAnsi="Times New Roman" w:cs="Times New Roman"/>
+        </w:rPr>
+        <w:t xml:space="preserve"> or unmap</w:t>
+      </w:r>
+      <w:r>
+        <w:rPr>
+          <w:rFonts w:ascii="Times New Roman" w:hAnsi="Times New Roman" w:cs="Times New Roman"/>
+        </w:rPr>
+        <w:t>s</w:t>
+      </w:r>
+      <w:r>
+        <w:rPr>
+          <w:rFonts w:ascii="Times New Roman" w:hAnsi="Times New Roman" w:cs="Times New Roman"/>
+        </w:rPr>
+        <w:t xml:space="preserve"> files or devices into memory</w:t>
+      </w:r>
+      <w:r>
+        <w:rPr>
+          <w:rFonts w:ascii="Times New Roman" w:hAnsi="Times New Roman" w:cs="Times New Roman"/>
+        </w:rPr>
+        <w:t>.</w:t>
+      </w:r>
+    </w:p>
+    <w:p>
+      <w:pPr>
+        <w:pStyle w:val="ListParagraph"/>
+        <w:numPr>
+          <w:ilvl w:val="1"/>
+          <w:numId w:val="2"/>
+        </w:numPr>
+        <w:tabs>
+          <w:tab w:val="left" w:pos="916"/>
+          <w:tab w:val="left" w:pos="1832"/>
+          <w:tab w:val="left" w:pos="2748"/>
+          <w:tab w:val="left" w:pos="3664"/>
+          <w:tab w:val="left" w:pos="4580"/>
+          <w:tab w:val="left" w:pos="5496"/>
+          <w:tab w:val="left" w:pos="6412"/>
+          <w:tab w:val="left" w:pos="7328"/>
+          <w:tab w:val="left" w:pos="8244"/>
+          <w:tab w:val="left" w:pos="9160"/>
+          <w:tab w:val="left" w:pos="10076"/>
+          <w:tab w:val="left" w:pos="10992"/>
+          <w:tab w:val="left" w:pos="11908"/>
+          <w:tab w:val="left" w:pos="12824"/>
+          <w:tab w:val="left" w:pos="13740"/>
+          <w:tab w:val="left" w:pos="14656"/>
+        </w:tabs>
+        <w:rPr>
+          <w:rFonts w:ascii="Courier New" w:eastAsia="Times New Roman" w:hAnsi="Courier New" w:cs="Courier New"/>
+          <w:sz w:val="20"/>
+          <w:szCs w:val="20"/>
+        </w:rPr>
+      </w:pPr>
+      <w:r>
+        <w:rPr>
+          <w:rFonts w:ascii="Courier New" w:eastAsia="Times New Roman" w:hAnsi="Courier New" w:cs="Courier New"/>
+          <w:b/>
+          <w:bCs/>
+          <w:sz w:val="20"/>
+          <w:szCs w:val="20"/>
+        </w:rPr>
+        <w:t>void *mmap(void *</w:t>
+      </w:r>
+      <w:r>
+        <w:rPr>
+          <w:rFonts w:ascii="Courier New" w:eastAsia="Times New Roman" w:hAnsi="Courier New" w:cs="Courier New"/>
+          <w:i/>
+          <w:iCs/>
+          <w:sz w:val="20"/>
+          <w:szCs w:val="20"/>
+        </w:rPr>
+        <w:t>addr</w:t>
+      </w:r>
+      <w:r>
+        <w:rPr>
+          <w:rFonts w:ascii="Courier New" w:eastAsia="Times New Roman" w:hAnsi="Courier New" w:cs="Courier New"/>
+          <w:b/>
+          <w:bCs/>
+          <w:sz w:val="20"/>
+          <w:szCs w:val="20"/>
+        </w:rPr>
+        <w:t xml:space="preserve">, size_t </w:t>
+      </w:r>
+      <w:r>
+        <w:rPr>
+          <w:rFonts w:ascii="Courier New" w:eastAsia="Times New Roman" w:hAnsi="Courier New" w:cs="Courier New"/>
+          <w:i/>
+          <w:iCs/>
+          <w:sz w:val="20"/>
+          <w:szCs w:val="20"/>
+        </w:rPr>
+        <w:t>length</w:t>
+      </w:r>
+      <w:r>
+        <w:rPr>
+          <w:rFonts w:ascii="Courier New" w:eastAsia="Times New Roman" w:hAnsi="Courier New" w:cs="Courier New"/>
+          <w:b/>
+          <w:bCs/>
+          <w:sz w:val="20"/>
+          <w:szCs w:val="20"/>
+        </w:rPr>
+        <w:t xml:space="preserve">, int </w:t>
+      </w:r>
+      <w:r>
+        <w:rPr>
+          <w:rFonts w:ascii="Courier New" w:eastAsia="Times New Roman" w:hAnsi="Courier New" w:cs="Courier New"/>
+          <w:i/>
+          <w:iCs/>
+          <w:sz w:val="20"/>
+          <w:szCs w:val="20"/>
+        </w:rPr>
+        <w:t>prot</w:t>
+      </w:r>
+      <w:r>
+        <w:rPr>
+          <w:rFonts w:ascii="Courier New" w:eastAsia="Times New Roman" w:hAnsi="Courier New" w:cs="Courier New"/>
+          <w:b/>
+          <w:bCs/>
+          <w:sz w:val="20"/>
+          <w:szCs w:val="20"/>
+        </w:rPr>
+        <w:t xml:space="preserve">, int </w:t>
+      </w:r>
+      <w:r>
+        <w:rPr>
+          <w:rFonts w:ascii="Courier New" w:eastAsia="Times New Roman" w:hAnsi="Courier New" w:cs="Courier New"/>
+          <w:i/>
+          <w:iCs/>
+          <w:sz w:val="20"/>
+          <w:szCs w:val="20"/>
+        </w:rPr>
+        <w:t>flags</w:t>
+      </w:r>
+      <w:r>
+        <w:rPr>
+          <w:rFonts w:ascii="Courier New" w:eastAsia="Times New Roman" w:hAnsi="Courier New" w:cs="Courier New"/>
+          <w:b/>
+          <w:bCs/>
+          <w:sz w:val="20"/>
+          <w:szCs w:val="20"/>
+        </w:rPr>
+        <w:t>,</w:t>
+      </w:r>
+      <w:r>
+        <w:rPr>
+          <w:rFonts w:ascii="Courier New" w:eastAsia="Times New Roman" w:hAnsi="Courier New" w:cs="Courier New"/>
+          <w:sz w:val="20"/>
+          <w:szCs w:val="20"/>
+        </w:rPr>
+        <w:t xml:space="preserve">                  </w:t>
+      </w:r>
+      <w:r>
+        <w:rPr>
+          <w:rFonts w:ascii="Courier New" w:eastAsia="Times New Roman" w:hAnsi="Courier New" w:cs="Courier New"/>
+          <w:b/>
+          <w:bCs/>
+          <w:sz w:val="20"/>
+          <w:szCs w:val="20"/>
+        </w:rPr>
+        <w:t xml:space="preserve">int </w:t>
+      </w:r>
+      <w:r>
+        <w:rPr>
+          <w:rFonts w:ascii="Courier New" w:eastAsia="Times New Roman" w:hAnsi="Courier New" w:cs="Courier New"/>
+          <w:i/>
+          <w:iCs/>
+          <w:sz w:val="20"/>
+          <w:szCs w:val="20"/>
+        </w:rPr>
+        <w:t>fd</w:t>
+      </w:r>
+      <w:r>
+        <w:rPr>
+          <w:rFonts w:ascii="Courier New" w:eastAsia="Times New Roman" w:hAnsi="Courier New" w:cs="Courier New"/>
+          <w:b/>
+          <w:bCs/>
+          <w:sz w:val="20"/>
+          <w:szCs w:val="20"/>
+        </w:rPr>
+        <w:t xml:space="preserve">, off_t </w:t>
+      </w:r>
+      <w:r>
+        <w:rPr>
+          <w:rFonts w:ascii="Courier New" w:eastAsia="Times New Roman" w:hAnsi="Courier New" w:cs="Courier New"/>
+          <w:i/>
+          <w:iCs/>
+          <w:sz w:val="20"/>
+          <w:szCs w:val="20"/>
+        </w:rPr>
+        <w:t>offset</w:t>
+      </w:r>
+      <w:r>
+        <w:rPr>
+          <w:rFonts w:ascii="Courier New" w:eastAsia="Times New Roman" w:hAnsi="Courier New" w:cs="Courier New"/>
+          <w:b/>
+          <w:bCs/>
+          <w:sz w:val="20"/>
+          <w:szCs w:val="20"/>
+        </w:rPr>
+        <w:t>);</w:t>
       </w:r>
     </w:p>
     <w:p>
@@ -300,17 +518,24 @@
         </w:numPr>
         <w:rPr>
           <w:b/>
-          <w:b/>
-          <w:bCs/>
-        </w:rPr>
-      </w:pPr>
-      <w:r>
-        <w:rPr>
-          <w:rFonts w:cs="Times New Roman" w:ascii="Times New Roman" w:hAnsi="Times New Roman"/>
-          <w:b/>
-          <w:bCs/>
-        </w:rPr>
-        <w:t>touch</w:t>
+          <w:bCs/>
+        </w:rPr>
+      </w:pPr>
+      <w:r>
+        <w:rPr>
+          <w:rFonts w:ascii="Times New Roman" w:hAnsi="Times New Roman" w:cs="Times New Roman"/>
+          <w:b/>
+          <w:bCs/>
+        </w:rPr>
+        <w:t>t</w:t>
+      </w:r>
+      <w:r>
+        <w:rPr>
+          <w:rFonts w:ascii="Times New Roman" w:hAnsi="Times New Roman" w:cs="Times New Roman"/>
+          <w:b/>
+          <w:bCs/>
+        </w:rPr>
+        <w:t>ouch</w:t>
       </w:r>
     </w:p>
     <w:p>
@@ -322,17 +547,108 @@
         </w:numPr>
         <w:rPr>
           <w:b/>
-          <w:b/>
-          <w:bCs/>
-        </w:rPr>
-      </w:pPr>
-      <w:r>
-        <w:rPr>
-          <w:rFonts w:cs="Times New Roman" w:ascii="Times New Roman" w:hAnsi="Times New Roman"/>
-          <w:b w:val="false"/>
-          <w:bCs w:val="false"/>
+          <w:bCs/>
+        </w:rPr>
+      </w:pPr>
+      <w:r>
+        <w:rPr>
+          <w:rFonts w:ascii="Times New Roman" w:hAnsi="Times New Roman" w:cs="Times New Roman"/>
         </w:rPr>
         <w:t>read</w:t>
+      </w:r>
+      <w:r>
+        <w:rPr>
+          <w:rFonts w:ascii="Times New Roman" w:hAnsi="Times New Roman" w:cs="Times New Roman"/>
+        </w:rPr>
+        <w:t xml:space="preserve"> – </w:t>
+      </w:r>
+      <w:r>
+        <w:rPr>
+          <w:rFonts w:ascii="Times New Roman" w:hAnsi="Times New Roman" w:cs="Times New Roman"/>
+        </w:rPr>
+        <w:t xml:space="preserve">This system call </w:t>
+      </w:r>
+      <w:r>
+        <w:rPr>
+          <w:rFonts w:ascii="Times New Roman" w:hAnsi="Times New Roman" w:cs="Times New Roman"/>
+        </w:rPr>
+        <w:t>read</w:t>
+      </w:r>
+      <w:r>
+        <w:rPr>
+          <w:rFonts w:ascii="Times New Roman" w:hAnsi="Times New Roman" w:cs="Times New Roman"/>
+        </w:rPr>
+        <w:t>s</w:t>
+      </w:r>
+      <w:r>
+        <w:rPr>
+          <w:rFonts w:ascii="Times New Roman" w:hAnsi="Times New Roman" w:cs="Times New Roman"/>
+        </w:rPr>
+        <w:t xml:space="preserve"> from a file descriptor</w:t>
+      </w:r>
+      <w:r>
+        <w:rPr>
+          <w:rFonts w:ascii="Times New Roman" w:hAnsi="Times New Roman" w:cs="Times New Roman"/>
+        </w:rPr>
+        <w:t>.</w:t>
+      </w:r>
+    </w:p>
+    <w:p>
+      <w:pPr>
+        <w:pStyle w:val="HTMLPreformatted"/>
+        <w:numPr>
+          <w:ilvl w:val="1"/>
+          <w:numId w:val="2"/>
+        </w:numPr>
+      </w:pPr>
+      <w:r>
+        <w:rPr>
+          <w:b/>
+          <w:bCs/>
+        </w:rPr>
+        <w:t xml:space="preserve">ssize_t read(int </w:t>
+      </w:r>
+      <w:r>
+        <w:rPr>
+          <w:i/>
+          <w:iCs/>
+        </w:rPr>
+        <w:t>fd</w:t>
+      </w:r>
+      <w:r>
+        <w:rPr>
+          <w:b/>
+          <w:bCs/>
+        </w:rPr>
+        <w:t>, void *</w:t>
+      </w:r>
+      <w:r>
+        <w:rPr>
+          <w:i/>
+          <w:iCs/>
+        </w:rPr>
+        <w:t>buf</w:t>
+      </w:r>
+      <w:r>
+        <w:rPr>
+          <w:b/>
+          <w:bCs/>
+        </w:rPr>
+        <w:t xml:space="preserve">, size_t </w:t>
+      </w:r>
+      <w:r>
+        <w:rPr>
+          <w:i/>
+          <w:iCs/>
+        </w:rPr>
+        <w:t>count</w:t>
+      </w:r>
+      <w:r>
+        <w:rPr>
+          <w:b/>
+          <w:bCs/>
+        </w:rPr>
+        <w:t>);</w:t>
       </w:r>
     </w:p>
     <w:p>
@@ -344,17 +660,24 @@
         </w:numPr>
         <w:rPr>
           <w:b/>
-          <w:b/>
-          <w:bCs/>
-        </w:rPr>
-      </w:pPr>
-      <w:r>
-        <w:rPr>
-          <w:rFonts w:cs="Times New Roman" w:ascii="Times New Roman" w:hAnsi="Times New Roman"/>
-          <w:b/>
-          <w:bCs/>
-        </w:rPr>
-        <w:t>echo</w:t>
+          <w:bCs/>
+        </w:rPr>
+      </w:pPr>
+      <w:r>
+        <w:rPr>
+          <w:rFonts w:ascii="Times New Roman" w:hAnsi="Times New Roman" w:cs="Times New Roman"/>
+          <w:b/>
+          <w:bCs/>
+        </w:rPr>
+        <w:t>e</w:t>
+      </w:r>
+      <w:r>
+        <w:rPr>
+          <w:rFonts w:ascii="Times New Roman" w:hAnsi="Times New Roman" w:cs="Times New Roman"/>
+          <w:b/>
+          <w:bCs/>
+        </w:rPr>
+        <w:t>cho</w:t>
       </w:r>
     </w:p>
     <w:p>
@@ -365,18 +688,106 @@
           <w:numId w:val="2"/>
         </w:numPr>
         <w:rPr>
-          <w:b/>
-          <w:b/>
-          <w:bCs/>
-        </w:rPr>
-      </w:pPr>
-      <w:r>
-        <w:rPr>
-          <w:rFonts w:cs="Times New Roman" w:ascii="Times New Roman" w:hAnsi="Times New Roman"/>
-          <w:b w:val="false"/>
-          <w:bCs w:val="false"/>
+          <w:rFonts w:ascii="Times New Roman" w:hAnsi="Times New Roman" w:cs="Times New Roman"/>
+        </w:rPr>
+      </w:pPr>
+      <w:r>
+        <w:rPr>
+          <w:rFonts w:ascii="Times New Roman" w:hAnsi="Times New Roman" w:cs="Times New Roman"/>
         </w:rPr>
         <w:t>fstat</w:t>
+      </w:r>
+      <w:r>
+        <w:rPr>
+          <w:rFonts w:ascii="Times New Roman" w:hAnsi="Times New Roman" w:cs="Times New Roman"/>
+        </w:rPr>
+        <w:t xml:space="preserve"> </w:t>
+      </w:r>
+      <w:r>
+        <w:rPr>
+          <w:rFonts w:ascii="Times New Roman" w:hAnsi="Times New Roman" w:cs="Times New Roman"/>
+        </w:rPr>
+        <w:t>–</w:t>
+      </w:r>
+      <w:r>
+        <w:rPr>
+          <w:rFonts w:ascii="Times New Roman" w:hAnsi="Times New Roman" w:cs="Times New Roman"/>
+        </w:rPr>
+        <w:t xml:space="preserve"> </w:t>
+      </w:r>
+      <w:r>
+        <w:rPr>
+          <w:rFonts w:ascii="Times New Roman" w:hAnsi="Times New Roman" w:cs="Times New Roman"/>
+        </w:rPr>
+        <w:t xml:space="preserve">This system call </w:t>
+      </w:r>
+      <w:r>
+        <w:rPr>
+          <w:rFonts w:ascii="Times New Roman" w:hAnsi="Times New Roman" w:cs="Times New Roman"/>
+        </w:rPr>
+        <w:t>get</w:t>
+      </w:r>
+      <w:r>
+        <w:rPr>
+          <w:rFonts w:ascii="Times New Roman" w:hAnsi="Times New Roman" w:cs="Times New Roman"/>
+        </w:rPr>
+        <w:t>s a</w:t>
+      </w:r>
+      <w:r>
+        <w:rPr>
+          <w:rFonts w:ascii="Times New Roman" w:hAnsi="Times New Roman" w:cs="Times New Roman"/>
+        </w:rPr>
+        <w:t xml:space="preserve"> file status</w:t>
+      </w:r>
+      <w:r>
+        <w:rPr>
+          <w:rFonts w:ascii="Times New Roman" w:hAnsi="Times New Roman" w:cs="Times New Roman"/>
+        </w:rPr>
+        <w:t>.</w:t>
+      </w:r>
+    </w:p>
+    <w:p>
+      <w:pPr>
+        <w:pStyle w:val="HTMLPreformatted"/>
+        <w:numPr>
+          <w:ilvl w:val="1"/>
+          <w:numId w:val="2"/>
+        </w:numPr>
+      </w:pPr>
+      <w:r>
+        <w:rPr>
+          <w:b/>
+          <w:bCs/>
+        </w:rPr>
+        <w:t xml:space="preserve">int fstat(int </w:t>
+      </w:r>
+      <w:r>
+        <w:rPr>
+          <w:i/>
+          <w:iCs/>
+        </w:rPr>
+        <w:t>fd</w:t>
+      </w:r>
+      <w:r>
+        <w:rPr>
+          <w:b/>
+          <w:bCs/>
+        </w:rPr>
+        <w:t>, struct stat *</w:t>
+      </w:r>
+      <w:r>
+        <w:rPr>
+          <w:i/>
+          <w:iCs/>
+        </w:rPr>
+        <w:t>statbuf</w:t>
+      </w:r>
+      <w:r>
+        <w:rPr>
+          <w:b/>
+          <w:bCs/>
+        </w:rPr>
+        <w:t>);</w:t>
       </w:r>
     </w:p>
     <w:p>
@@ -388,17 +799,24 @@
         </w:numPr>
         <w:rPr>
           <w:b/>
-          <w:b/>
-          <w:bCs/>
-        </w:rPr>
-      </w:pPr>
-      <w:r>
-        <w:rPr>
-          <w:rFonts w:cs="Times New Roman" w:ascii="Times New Roman" w:hAnsi="Times New Roman"/>
-          <w:b/>
-          <w:bCs/>
-        </w:rPr>
-        <w:t>cat</w:t>
+          <w:bCs/>
+        </w:rPr>
+      </w:pPr>
+      <w:r>
+        <w:rPr>
+          <w:rFonts w:ascii="Times New Roman" w:hAnsi="Times New Roman" w:cs="Times New Roman"/>
+          <w:b/>
+          <w:bCs/>
+        </w:rPr>
+        <w:t>c</w:t>
+      </w:r>
+      <w:r>
+        <w:rPr>
+          <w:rFonts w:ascii="Times New Roman" w:hAnsi="Times New Roman" w:cs="Times New Roman"/>
+          <w:b/>
+          <w:bCs/>
+        </w:rPr>
+        <w:t>at</w:t>
       </w:r>
     </w:p>
     <w:p>
@@ -410,17 +828,134 @@
         </w:numPr>
         <w:rPr>
           <w:b/>
-          <w:b/>
-          <w:bCs/>
-        </w:rPr>
-      </w:pPr>
-      <w:r>
-        <w:rPr>
-          <w:rFonts w:cs="Times New Roman" w:ascii="Times New Roman" w:hAnsi="Times New Roman"/>
-          <w:b w:val="false"/>
-          <w:bCs w:val="false"/>
+          <w:bCs/>
+        </w:rPr>
+      </w:pPr>
+      <w:r>
+        <w:rPr>
+          <w:rFonts w:ascii="Times New Roman" w:hAnsi="Times New Roman" w:cs="Times New Roman"/>
         </w:rPr>
         <w:t>openat</w:t>
+      </w:r>
+      <w:r>
+        <w:rPr>
+          <w:rFonts w:ascii="Times New Roman" w:hAnsi="Times New Roman" w:cs="Times New Roman"/>
+        </w:rPr>
+        <w:t xml:space="preserve"> – </w:t>
+      </w:r>
+      <w:r>
+        <w:rPr>
+          <w:rFonts w:ascii="Times New Roman" w:hAnsi="Times New Roman" w:cs="Times New Roman"/>
+        </w:rPr>
+        <w:t xml:space="preserve">This system call </w:t>
+      </w:r>
+      <w:r>
+        <w:rPr>
+          <w:rFonts w:ascii="Times New Roman" w:hAnsi="Times New Roman" w:cs="Times New Roman"/>
+        </w:rPr>
+        <w:t>open</w:t>
+      </w:r>
+      <w:r>
+        <w:rPr>
+          <w:rFonts w:ascii="Times New Roman" w:hAnsi="Times New Roman" w:cs="Times New Roman"/>
+        </w:rPr>
+        <w:t>s</w:t>
+      </w:r>
+      <w:r>
+        <w:rPr>
+          <w:rFonts w:ascii="Times New Roman" w:hAnsi="Times New Roman" w:cs="Times New Roman"/>
+        </w:rPr>
+        <w:t xml:space="preserve"> and possibly create</w:t>
+      </w:r>
+      <w:r>
+        <w:rPr>
+          <w:rFonts w:ascii="Times New Roman" w:hAnsi="Times New Roman" w:cs="Times New Roman"/>
+        </w:rPr>
+        <w:t>s</w:t>
+      </w:r>
+      <w:r>
+        <w:rPr>
+          <w:rFonts w:ascii="Times New Roman" w:hAnsi="Times New Roman" w:cs="Times New Roman"/>
+        </w:rPr>
+        <w:t xml:space="preserve"> a file</w:t>
+      </w:r>
+      <w:r>
+        <w:rPr>
+          <w:rFonts w:ascii="Times New Roman" w:hAnsi="Times New Roman" w:cs="Times New Roman"/>
+        </w:rPr>
+        <w:t>.</w:t>
+      </w:r>
+      <w:r>
+        <w:rPr>
+          <w:rFonts w:ascii="Times New Roman" w:hAnsi="Times New Roman" w:cs="Times New Roman"/>
+        </w:rPr>
+        <w:t xml:space="preserve"> This is important for cat as cat requires the ability to read files</w:t>
+      </w:r>
+      <w:bookmarkStart w:id="0" w:name="_GoBack"/>
+      <w:bookmarkEnd w:id="0"/>
+      <w:r>
+        <w:rPr>
+          <w:rFonts w:ascii="Times New Roman" w:hAnsi="Times New Roman" w:cs="Times New Roman"/>
+        </w:rPr>
+        <w:t>.</w:t>
+      </w:r>
+    </w:p>
+    <w:p>
+      <w:pPr>
+        <w:pStyle w:val="HTMLPreformatted"/>
+        <w:numPr>
+          <w:ilvl w:val="1"/>
+          <w:numId w:val="2"/>
+        </w:numPr>
+      </w:pPr>
+      <w:r>
+        <w:rPr>
+          <w:b/>
+          <w:bCs/>
+        </w:rPr>
+        <w:t xml:space="preserve">int openat(int </w:t>
+      </w:r>
+      <w:r>
+        <w:rPr>
+          <w:i/>
+          <w:iCs/>
+        </w:rPr>
+        <w:t>dirfd</w:t>
+      </w:r>
+      <w:r>
+        <w:rPr>
+          <w:b/>
+          <w:bCs/>
+        </w:rPr>
+        <w:t>, const char *</w:t>
+      </w:r>
+      <w:r>
+        <w:rPr>
+          <w:i/>
+          <w:iCs/>
+        </w:rPr>
+        <w:t>pathname</w:t>
+      </w:r>
+      <w:r>
+        <w:rPr>
+          <w:b/>
+          <w:bCs/>
+        </w:rPr>
+        <w:t xml:space="preserve">, int </w:t>
+      </w:r>
+      <w:r>
+        <w:rPr>
+          <w:i/>
+          <w:iCs/>
+        </w:rPr>
+        <w:t>flags</w:t>
+      </w:r>
+      <w:r>
+        <w:rPr>
+          <w:b/>
+          <w:bCs/>
+        </w:rPr>
+        <w:t>);</w:t>
       </w:r>
     </w:p>
     <w:p>
@@ -432,17 +967,24 @@
         </w:numPr>
         <w:rPr>
           <w:b/>
-          <w:b/>
-          <w:bCs/>
-        </w:rPr>
-      </w:pPr>
-      <w:r>
-        <w:rPr>
-          <w:rFonts w:cs="Times New Roman" w:ascii="Times New Roman" w:hAnsi="Times New Roman"/>
-          <w:b/>
-          <w:bCs/>
-        </w:rPr>
-        <w:t>cp</w:t>
+          <w:bCs/>
+        </w:rPr>
+      </w:pPr>
+      <w:r>
+        <w:rPr>
+          <w:rFonts w:ascii="Times New Roman" w:hAnsi="Times New Roman" w:cs="Times New Roman"/>
+          <w:b/>
+          <w:bCs/>
+        </w:rPr>
+        <w:t>c</w:t>
+      </w:r>
+      <w:r>
+        <w:rPr>
+          <w:rFonts w:ascii="Times New Roman" w:hAnsi="Times New Roman" w:cs="Times New Roman"/>
+          <w:b/>
+          <w:bCs/>
+        </w:rPr>
+        <w:t>p</w:t>
       </w:r>
     </w:p>
     <w:p>
@@ -454,17 +996,80 @@
         </w:numPr>
         <w:rPr>
           <w:b/>
-          <w:b/>
-          <w:bCs/>
-        </w:rPr>
-      </w:pPr>
-      <w:r>
-        <w:rPr>
-          <w:rFonts w:cs="Times New Roman" w:ascii="Times New Roman" w:hAnsi="Times New Roman"/>
-          <w:b w:val="false"/>
-          <w:bCs w:val="false"/>
+          <w:bCs/>
+        </w:rPr>
+      </w:pPr>
+      <w:r>
+        <w:rPr>
+          <w:rFonts w:ascii="Times New Roman" w:hAnsi="Times New Roman" w:cs="Times New Roman"/>
         </w:rPr>
         <w:t>close</w:t>
+      </w:r>
+      <w:r>
+        <w:rPr>
+          <w:rFonts w:ascii="Times New Roman" w:hAnsi="Times New Roman" w:cs="Times New Roman"/>
+        </w:rPr>
+        <w:t xml:space="preserve"> – </w:t>
+      </w:r>
+      <w:r>
+        <w:rPr>
+          <w:rFonts w:ascii="Times New Roman" w:hAnsi="Times New Roman" w:cs="Times New Roman"/>
+        </w:rPr>
+        <w:t xml:space="preserve">This system call </w:t>
+      </w:r>
+      <w:r>
+        <w:rPr>
+          <w:rFonts w:ascii="Times New Roman" w:hAnsi="Times New Roman" w:cs="Times New Roman"/>
+        </w:rPr>
+        <w:t>close</w:t>
+      </w:r>
+      <w:r>
+        <w:rPr>
+          <w:rFonts w:ascii="Times New Roman" w:hAnsi="Times New Roman" w:cs="Times New Roman"/>
+        </w:rPr>
+        <w:t>s</w:t>
+      </w:r>
+      <w:r>
+        <w:rPr>
+          <w:rFonts w:ascii="Times New Roman" w:hAnsi="Times New Roman" w:cs="Times New Roman"/>
+        </w:rPr>
+        <w:t xml:space="preserve"> a file descriptor</w:t>
+      </w:r>
+      <w:r>
+        <w:rPr>
+          <w:rFonts w:ascii="Times New Roman" w:hAnsi="Times New Roman" w:cs="Times New Roman"/>
+        </w:rPr>
+        <w:t>.</w:t>
+      </w:r>
+    </w:p>
+    <w:p>
+      <w:pPr>
+        <w:pStyle w:val="HTMLPreformatted"/>
+        <w:numPr>
+          <w:ilvl w:val="1"/>
+          <w:numId w:val="2"/>
+        </w:numPr>
+      </w:pPr>
+      <w:r>
+        <w:rPr>
+          <w:b/>
+          <w:bCs/>
+        </w:rPr>
+        <w:t xml:space="preserve">int close(int </w:t>
+      </w:r>
+      <w:r>
+        <w:rPr>
+          <w:i/>
+          <w:iCs/>
+        </w:rPr>
+        <w:t>fd</w:t>
+      </w:r>
+      <w:r>
+        <w:rPr>
+          <w:b/>
+          <w:bCs/>
+        </w:rPr>
+        <w:t>);</w:t>
       </w:r>
     </w:p>
     <w:p>
@@ -476,17 +1081,24 @@
         </w:numPr>
         <w:rPr>
           <w:b/>
-          <w:b/>
-          <w:bCs/>
-        </w:rPr>
-      </w:pPr>
-      <w:r>
-        <w:rPr>
-          <w:rFonts w:cs="Times New Roman" w:ascii="Times New Roman" w:hAnsi="Times New Roman"/>
-          <w:b/>
-          <w:bCs/>
-        </w:rPr>
-        <w:t>rm</w:t>
+          <w:bCs/>
+        </w:rPr>
+      </w:pPr>
+      <w:r>
+        <w:rPr>
+          <w:rFonts w:ascii="Times New Roman" w:hAnsi="Times New Roman" w:cs="Times New Roman"/>
+          <w:b/>
+          <w:bCs/>
+        </w:rPr>
+        <w:t>r</w:t>
+      </w:r>
+      <w:r>
+        <w:rPr>
+          <w:rFonts w:ascii="Times New Roman" w:hAnsi="Times New Roman" w:cs="Times New Roman"/>
+          <w:b/>
+          <w:bCs/>
+        </w:rPr>
+        <w:t>m</w:t>
       </w:r>
     </w:p>
     <w:p>
@@ -498,35 +1110,121 @@
         </w:numPr>
         <w:rPr>
           <w:b/>
-          <w:b/>
-          <w:bCs/>
-        </w:rPr>
-      </w:pPr>
-      <w:r>
-        <w:rPr>
-          <w:rFonts w:cs="Times New Roman" w:ascii="Times New Roman" w:hAnsi="Times New Roman"/>
-          <w:b w:val="false"/>
-          <w:bCs w:val="false"/>
-        </w:rPr>
-        <w:t>newfstatat</w:t>
+          <w:bCs/>
+        </w:rPr>
+      </w:pPr>
+      <w:r>
+        <w:rPr>
+          <w:rFonts w:ascii="Times New Roman" w:hAnsi="Times New Roman" w:cs="Times New Roman"/>
+        </w:rPr>
+        <w:t xml:space="preserve">write – </w:t>
+      </w:r>
+      <w:r>
+        <w:rPr>
+          <w:rFonts w:ascii="Times New Roman" w:hAnsi="Times New Roman" w:cs="Times New Roman"/>
+        </w:rPr>
+        <w:t xml:space="preserve">This system call </w:t>
+      </w:r>
+      <w:r>
+        <w:rPr>
+          <w:rFonts w:ascii="Times New Roman" w:hAnsi="Times New Roman" w:cs="Times New Roman"/>
+        </w:rPr>
+        <w:t>write</w:t>
+      </w:r>
+      <w:r>
+        <w:rPr>
+          <w:rFonts w:ascii="Times New Roman" w:hAnsi="Times New Roman" w:cs="Times New Roman"/>
+        </w:rPr>
+        <w:t>s</w:t>
+      </w:r>
+      <w:r>
+        <w:rPr>
+          <w:rFonts w:ascii="Times New Roman" w:hAnsi="Times New Roman" w:cs="Times New Roman"/>
+        </w:rPr>
+        <w:t xml:space="preserve"> to a file desc</w:t>
+      </w:r>
+      <w:r>
+        <w:rPr>
+          <w:rFonts w:ascii="Times New Roman" w:hAnsi="Times New Roman" w:cs="Times New Roman"/>
+        </w:rPr>
+        <w:t>riptor.</w:t>
+      </w:r>
+    </w:p>
+    <w:p>
+      <w:pPr>
+        <w:pStyle w:val="HTMLPreformatted"/>
+        <w:numPr>
+          <w:ilvl w:val="1"/>
+          <w:numId w:val="2"/>
+        </w:numPr>
+      </w:pPr>
+      <w:r>
+        <w:rPr>
+          <w:b/>
+          <w:bCs/>
+        </w:rPr>
+        <w:t xml:space="preserve">ssize_t write(int </w:t>
+      </w:r>
+      <w:r>
+        <w:rPr>
+          <w:i/>
+          <w:iCs/>
+        </w:rPr>
+        <w:t>fd</w:t>
+      </w:r>
+      <w:r>
+        <w:rPr>
+          <w:b/>
+          <w:bCs/>
+        </w:rPr>
+        <w:t>, const void *</w:t>
+      </w:r>
+      <w:r>
+        <w:rPr>
+          <w:i/>
+          <w:iCs/>
+        </w:rPr>
+        <w:t>buf</w:t>
+      </w:r>
+      <w:r>
+        <w:rPr>
+          <w:b/>
+          <w:bCs/>
+        </w:rPr>
+        <w:t xml:space="preserve">, size_t </w:t>
+      </w:r>
+      <w:r>
+        <w:rPr>
+          <w:i/>
+          <w:iCs/>
+        </w:rPr>
+        <w:t>count</w:t>
+      </w:r>
+      <w:r>
+        <w:rPr>
+          <w:b/>
+          <w:bCs/>
+        </w:rPr>
+        <w:t>);</w:t>
       </w:r>
     </w:p>
     <w:sectPr>
-      <w:type w:val="nextPage"/>
       <w:pgSz w:w="12240" w:h="15840"/>
-      <w:pgMar w:left="1440" w:right="1440" w:header="0" w:top="1440" w:footer="0" w:bottom="1440" w:gutter="0"/>
-      <w:pgNumType w:fmt="decimal"/>
-      <w:formProt w:val="false"/>
-      <w:textDirection w:val="lrTb"/>
-      <w:docGrid w:type="default" w:linePitch="360" w:charSpace="0"/>
+      <w:pgMar w:top="1440" w:right="1440" w:bottom="1440" w:left="1440" w:header="0" w:footer="0" w:gutter="0"/>
+      <w:cols w:space="720"/>
+      <w:formProt w:val="0"/>
+      <w:docGrid w:linePitch="360"/>
     </w:sectPr>
   </w:body>
 </w:document>
 </file>
 
 <file path=word/numbering.xml><?xml version="1.0" encoding="utf-8"?>
-<w:numbering xmlns:w="http://schemas.openxmlformats.org/wordprocessingml/2006/main" xmlns:o="urn:schemas-microsoft-com:office:office" xmlns:r="http://schemas.openxmlformats.org/officeDocument/2006/relationships" xmlns:v="urn:schemas-microsoft-com:vml">
-  <w:abstractNum w:abstractNumId="1">
+<w:numbering xmlns:wpc="http://schemas.microsoft.com/office/word/2010/wordprocessingCanvas" xmlns:cx="http://schemas.microsoft.com/office/drawing/2014/chartex" xmlns:cx1="http://schemas.microsoft.com/office/drawing/2015/9/8/chartex" xmlns:cx2="http://schemas.microsoft.com/office/drawing/2015/10/21/chartex" xmlns:cx3="http://schemas.microsoft.com/office/drawing/2016/5/9/chartex" xmlns:cx4="http://schemas.microsoft.com/office/drawing/2016/5/10/chartex" xmlns:cx5="http://schemas.microsoft.com/office/drawing/2016/5/11/chartex" xmlns:cx6="http://schemas.microsoft.com/office/drawing/2016/5/12/chartex" xmlns:cx7="http://schemas.microsoft.com/office/drawing/2016/5/13/chartex" xmlns:cx8="http://schemas.microsoft.com/office/drawing/2016/5/14/chartex" xmlns:mc="http://schemas.openxmlformats.org/markup-compatibility/2006" xmlns:aink="http://schemas.microsoft.com/office/drawing/2016/ink" xmlns:am3d="http://schemas.microsoft.com/office/drawing/2017/model3d" xmlns:o="urn:schemas-microsoft-com:office:office" xmlns:r="http://schemas.openxmlformats.org/officeDocument/2006/relationships" xmlns:m="http://schemas.openxmlformats.org/officeDocument/2006/math" xmlns:v="urn:schemas-microsoft-com:vml" xmlns:wp14="http://schemas.microsoft.com/office/word/2010/wordprocessingDrawing" xmlns:wp="http://schemas.openxmlformats.org/drawingml/2006/wordprocessingDrawing" xmlns:w10="urn:schemas-microsoft-com:office:word" xmlns:w="http://schemas.openxmlformats.org/wordprocessingml/2006/main" xmlns:w14="http://schemas.microsoft.com/office/word/2010/wordml" xmlns:w15="http://schemas.microsoft.com/office/word/2012/wordml" xmlns:w16cid="http://schemas.microsoft.com/office/word/2016/wordml/cid" xmlns:w16se="http://schemas.microsoft.com/office/word/2015/wordml/symex" xmlns:wpg="http://schemas.microsoft.com/office/word/2010/wordprocessingGroup" xmlns:wpi="http://schemas.microsoft.com/office/word/2010/wordprocessingInk" xmlns:wne="http://schemas.microsoft.com/office/word/2006/wordml" xmlns:wps="http://schemas.microsoft.com/office/word/2010/wordprocessingShape" mc:Ignorable="w14 w15 w16se w16cid wp14">
+  <w:abstractNum w:abstractNumId="0" w15:restartNumberingAfterBreak="0">
+    <w:nsid w:val="6D6C1200"/>
+    <w:multiLevelType w:val="multilevel"/>
+    <w:tmpl w:val="95CC47C0"/>
     <w:lvl w:ilvl="0">
       <w:start w:val="1"/>
       <w:numFmt w:val="bullet"/>
@@ -636,7 +1334,10 @@
       </w:rPr>
     </w:lvl>
   </w:abstractNum>
-  <w:abstractNum w:abstractNumId="2">
+  <w:abstractNum w:abstractNumId="1" w15:restartNumberingAfterBreak="0">
+    <w:nsid w:val="6F9A387D"/>
+    <w:multiLevelType w:val="multilevel"/>
+    <w:tmpl w:val="A8626CB6"/>
     <w:lvl w:ilvl="0">
       <w:start w:val="1"/>
       <w:numFmt w:val="bullet"/>
@@ -649,8 +1350,7 @@
         <w:ind w:left="720" w:hanging="360"/>
       </w:pPr>
       <w:rPr>
-        <w:rFonts w:ascii="Symbol" w:hAnsi="Symbol" w:cs="Symbol" w:hint="default"/>
-        <w:rFonts w:cs="OpenSymbol"/>
+        <w:rFonts w:ascii="Symbol" w:hAnsi="Symbol" w:cs="OpenSymbol" w:hint="default"/>
       </w:rPr>
     </w:lvl>
     <w:lvl w:ilvl="1">
@@ -666,7 +1366,6 @@
       </w:pPr>
       <w:rPr>
         <w:rFonts w:ascii="OpenSymbol" w:hAnsi="OpenSymbol" w:cs="OpenSymbol" w:hint="default"/>
-        <w:rFonts w:cs="OpenSymbol"/>
       </w:rPr>
     </w:lvl>
     <w:lvl w:ilvl="2">
@@ -682,7 +1381,6 @@
       </w:pPr>
       <w:rPr>
         <w:rFonts w:ascii="OpenSymbol" w:hAnsi="OpenSymbol" w:cs="OpenSymbol" w:hint="default"/>
-        <w:rFonts w:cs="OpenSymbol"/>
       </w:rPr>
     </w:lvl>
     <w:lvl w:ilvl="3">
@@ -697,8 +1395,7 @@
         <w:ind w:left="1800" w:hanging="360"/>
       </w:pPr>
       <w:rPr>
-        <w:rFonts w:ascii="Symbol" w:hAnsi="Symbol" w:cs="Symbol" w:hint="default"/>
-        <w:rFonts w:cs="OpenSymbol"/>
+        <w:rFonts w:ascii="Symbol" w:hAnsi="Symbol" w:cs="OpenSymbol" w:hint="default"/>
       </w:rPr>
     </w:lvl>
     <w:lvl w:ilvl="4">
@@ -714,7 +1411,6 @@
       </w:pPr>
       <w:rPr>
         <w:rFonts w:ascii="OpenSymbol" w:hAnsi="OpenSymbol" w:cs="OpenSymbol" w:hint="default"/>
-        <w:rFonts w:cs="OpenSymbol"/>
       </w:rPr>
     </w:lvl>
     <w:lvl w:ilvl="5">
@@ -730,7 +1426,6 @@
       </w:pPr>
       <w:rPr>
         <w:rFonts w:ascii="OpenSymbol" w:hAnsi="OpenSymbol" w:cs="OpenSymbol" w:hint="default"/>
-        <w:rFonts w:cs="OpenSymbol"/>
       </w:rPr>
     </w:lvl>
     <w:lvl w:ilvl="6">
@@ -745,8 +1440,7 @@
         <w:ind w:left="2880" w:hanging="360"/>
       </w:pPr>
       <w:rPr>
-        <w:rFonts w:ascii="Symbol" w:hAnsi="Symbol" w:cs="Symbol" w:hint="default"/>
-        <w:rFonts w:cs="OpenSymbol"/>
+        <w:rFonts w:ascii="Symbol" w:hAnsi="Symbol" w:cs="OpenSymbol" w:hint="default"/>
       </w:rPr>
     </w:lvl>
     <w:lvl w:ilvl="7">
@@ -762,7 +1456,6 @@
       </w:pPr>
       <w:rPr>
         <w:rFonts w:ascii="OpenSymbol" w:hAnsi="OpenSymbol" w:cs="OpenSymbol" w:hint="default"/>
-        <w:rFonts w:cs="OpenSymbol"/>
       </w:rPr>
     </w:lvl>
     <w:lvl w:ilvl="8">
@@ -778,11 +1471,13 @@
       </w:pPr>
       <w:rPr>
         <w:rFonts w:ascii="OpenSymbol" w:hAnsi="OpenSymbol" w:cs="OpenSymbol" w:hint="default"/>
-        <w:rFonts w:cs="OpenSymbol"/>
       </w:rPr>
     </w:lvl>
   </w:abstractNum>
-  <w:abstractNum w:abstractNumId="3">
+  <w:abstractNum w:abstractNumId="2" w15:restartNumberingAfterBreak="0">
+    <w:nsid w:val="7D5C1010"/>
+    <w:multiLevelType w:val="multilevel"/>
+    <w:tmpl w:val="B0AAF4FA"/>
     <w:lvl w:ilvl="0">
       <w:start w:val="1"/>
       <w:numFmt w:val="none"/>
@@ -790,7 +1485,7 @@
       <w:lvlText w:val=""/>
       <w:lvlJc w:val="left"/>
       <w:pPr>
-        <w:ind w:left="0" w:hanging="0"/>
+        <w:ind w:left="0" w:firstLine="0"/>
       </w:pPr>
     </w:lvl>
     <w:lvl w:ilvl="1">
@@ -800,7 +1495,7 @@
       <w:lvlText w:val=""/>
       <w:lvlJc w:val="left"/>
       <w:pPr>
-        <w:ind w:left="0" w:hanging="0"/>
+        <w:ind w:left="0" w:firstLine="0"/>
       </w:pPr>
     </w:lvl>
     <w:lvl w:ilvl="2">
@@ -810,7 +1505,7 @@
       <w:lvlText w:val=""/>
       <w:lvlJc w:val="left"/>
       <w:pPr>
-        <w:ind w:left="0" w:hanging="0"/>
+        <w:ind w:left="0" w:firstLine="0"/>
       </w:pPr>
     </w:lvl>
     <w:lvl w:ilvl="3">
@@ -820,7 +1515,7 @@
       <w:lvlText w:val=""/>
       <w:lvlJc w:val="left"/>
       <w:pPr>
-        <w:ind w:left="0" w:hanging="0"/>
+        <w:ind w:left="0" w:firstLine="0"/>
       </w:pPr>
     </w:lvl>
     <w:lvl w:ilvl="4">
@@ -830,7 +1525,7 @@
       <w:lvlText w:val=""/>
       <w:lvlJc w:val="left"/>
       <w:pPr>
-        <w:ind w:left="0" w:hanging="0"/>
+        <w:ind w:left="0" w:firstLine="0"/>
       </w:pPr>
     </w:lvl>
     <w:lvl w:ilvl="5">
@@ -840,7 +1535,7 @@
       <w:lvlText w:val=""/>
       <w:lvlJc w:val="left"/>
       <w:pPr>
-        <w:ind w:left="0" w:hanging="0"/>
+        <w:ind w:left="0" w:firstLine="0"/>
       </w:pPr>
     </w:lvl>
     <w:lvl w:ilvl="6">
@@ -850,7 +1545,7 @@
       <w:lvlText w:val=""/>
       <w:lvlJc w:val="left"/>
       <w:pPr>
-        <w:ind w:left="0" w:hanging="0"/>
+        <w:ind w:left="0" w:firstLine="0"/>
       </w:pPr>
     </w:lvl>
     <w:lvl w:ilvl="7">
@@ -860,7 +1555,7 @@
       <w:lvlText w:val=""/>
       <w:lvlJc w:val="left"/>
       <w:pPr>
-        <w:ind w:left="0" w:hanging="0"/>
+        <w:ind w:left="0" w:firstLine="0"/>
       </w:pPr>
     </w:lvl>
     <w:lvl w:ilvl="8">
@@ -870,48 +1565,46 @@
       <w:lvlText w:val=""/>
       <w:lvlJc w:val="left"/>
       <w:pPr>
-        <w:ind w:left="0" w:hanging="0"/>
+        <w:ind w:left="0" w:firstLine="0"/>
       </w:pPr>
     </w:lvl>
   </w:abstractNum>
   <w:num w:numId="1">
+    <w:abstractNumId w:val="0"/>
+  </w:num>
+  <w:num w:numId="2">
     <w:abstractNumId w:val="1"/>
   </w:num>
-  <w:num w:numId="2">
+  <w:num w:numId="3">
     <w:abstractNumId w:val="2"/>
-  </w:num>
-  <w:num w:numId="3">
-    <w:abstractNumId w:val="3"/>
   </w:num>
 </w:numbering>
 </file>
 
 <file path=word/styles.xml><?xml version="1.0" encoding="utf-8"?>
-<w:styles xmlns:w="http://schemas.openxmlformats.org/wordprocessingml/2006/main" xmlns:w14="http://schemas.microsoft.com/office/word/2010/wordml" xmlns:mc="http://schemas.openxmlformats.org/markup-compatibility/2006" mc:Ignorable="w14">
+<w:styles xmlns:mc="http://schemas.openxmlformats.org/markup-compatibility/2006" xmlns:r="http://schemas.openxmlformats.org/officeDocument/2006/relationships" xmlns:w="http://schemas.openxmlformats.org/wordprocessingml/2006/main" xmlns:w14="http://schemas.microsoft.com/office/word/2010/wordml" xmlns:w15="http://schemas.microsoft.com/office/word/2012/wordml" xmlns:w16cid="http://schemas.microsoft.com/office/word/2016/wordml/cid" xmlns:w16se="http://schemas.microsoft.com/office/word/2015/wordml/symex" mc:Ignorable="w14 w15 w16se w16cid">
   <w:docDefaults>
     <w:rPrDefault>
       <w:rPr>
-        <w:rFonts w:ascii="Calibri" w:hAnsi="Calibri" w:eastAsia="Calibri" w:cs="" w:asciiTheme="minorHAnsi" w:cstheme="minorBidi" w:eastAsiaTheme="minorHAnsi" w:hAnsiTheme="minorHAnsi"/>
+        <w:rFonts w:asciiTheme="minorHAnsi" w:eastAsiaTheme="minorHAnsi" w:hAnsiTheme="minorHAnsi" w:cstheme="minorBidi"/>
         <w:sz w:val="24"/>
         <w:szCs w:val="24"/>
         <w:lang w:val="en-US" w:eastAsia="en-US" w:bidi="ar-SA"/>
       </w:rPr>
     </w:rPrDefault>
-    <w:pPrDefault>
-      <w:pPr/>
-    </w:pPrDefault>
+    <w:pPrDefault/>
   </w:docDefaults>
   <w:latentStyles w:defLockedState="0" w:defUIPriority="99" w:defSemiHidden="0" w:defUnhideWhenUsed="0" w:defQFormat="0" w:count="377">
     <w:lsdException w:name="Normal" w:uiPriority="0" w:qFormat="1"/>
     <w:lsdException w:name="heading 1" w:uiPriority="9" w:qFormat="1"/>
-    <w:lsdException w:name="heading 2" w:uiPriority="9" w:semiHidden="1" w:unhideWhenUsed="1" w:qFormat="1"/>
-    <w:lsdException w:name="heading 3" w:uiPriority="9" w:semiHidden="1" w:unhideWhenUsed="1" w:qFormat="1"/>
-    <w:lsdException w:name="heading 4" w:uiPriority="9" w:semiHidden="1" w:unhideWhenUsed="1" w:qFormat="1"/>
-    <w:lsdException w:name="heading 5" w:uiPriority="9" w:semiHidden="1" w:unhideWhenUsed="1" w:qFormat="1"/>
-    <w:lsdException w:name="heading 6" w:uiPriority="9" w:semiHidden="1" w:unhideWhenUsed="1" w:qFormat="1"/>
-    <w:lsdException w:name="heading 7" w:uiPriority="9" w:semiHidden="1" w:unhideWhenUsed="1" w:qFormat="1"/>
-    <w:lsdException w:name="heading 8" w:uiPriority="9" w:semiHidden="1" w:unhideWhenUsed="1" w:qFormat="1"/>
-    <w:lsdException w:name="heading 9" w:uiPriority="9" w:semiHidden="1" w:unhideWhenUsed="1" w:qFormat="1"/>
+    <w:lsdException w:name="heading 2" w:semiHidden="1" w:uiPriority="9" w:unhideWhenUsed="1" w:qFormat="1"/>
+    <w:lsdException w:name="heading 3" w:semiHidden="1" w:uiPriority="9" w:unhideWhenUsed="1" w:qFormat="1"/>
+    <w:lsdException w:name="heading 4" w:semiHidden="1" w:uiPriority="9" w:unhideWhenUsed="1" w:qFormat="1"/>
+    <w:lsdException w:name="heading 5" w:semiHidden="1" w:uiPriority="9" w:unhideWhenUsed="1" w:qFormat="1"/>
+    <w:lsdException w:name="heading 6" w:semiHidden="1" w:uiPriority="9" w:unhideWhenUsed="1" w:qFormat="1"/>
+    <w:lsdException w:name="heading 7" w:semiHidden="1" w:uiPriority="9" w:unhideWhenUsed="1" w:qFormat="1"/>
+    <w:lsdException w:name="heading 8" w:semiHidden="1" w:uiPriority="9" w:unhideWhenUsed="1" w:qFormat="1"/>
+    <w:lsdException w:name="heading 9" w:semiHidden="1" w:uiPriority="9" w:unhideWhenUsed="1" w:qFormat="1"/>
     <w:lsdException w:name="index 1" w:semiHidden="1" w:unhideWhenUsed="1"/>
     <w:lsdException w:name="index 2" w:semiHidden="1" w:unhideWhenUsed="1"/>
     <w:lsdException w:name="index 3" w:semiHidden="1" w:unhideWhenUsed="1"/>
@@ -921,22 +1614,22 @@
     <w:lsdException w:name="index 7" w:semiHidden="1" w:unhideWhenUsed="1"/>
     <w:lsdException w:name="index 8" w:semiHidden="1" w:unhideWhenUsed="1"/>
     <w:lsdException w:name="index 9" w:semiHidden="1" w:unhideWhenUsed="1"/>
-    <w:lsdException w:name="toc 1" w:uiPriority="39" w:semiHidden="1" w:unhideWhenUsed="1"/>
-    <w:lsdException w:name="toc 2" w:uiPriority="39" w:semiHidden="1" w:unhideWhenUsed="1"/>
-    <w:lsdException w:name="toc 3" w:uiPriority="39" w:semiHidden="1" w:unhideWhenUsed="1"/>
-    <w:lsdException w:name="toc 4" w:uiPriority="39" w:semiHidden="1" w:unhideWhenUsed="1"/>
-    <w:lsdException w:name="toc 5" w:uiPriority="39" w:semiHidden="1" w:unhideWhenUsed="1"/>
-    <w:lsdException w:name="toc 6" w:uiPriority="39" w:semiHidden="1" w:unhideWhenUsed="1"/>
-    <w:lsdException w:name="toc 7" w:uiPriority="39" w:semiHidden="1" w:unhideWhenUsed="1"/>
-    <w:lsdException w:name="toc 8" w:uiPriority="39" w:semiHidden="1" w:unhideWhenUsed="1"/>
-    <w:lsdException w:name="toc 9" w:uiPriority="39" w:semiHidden="1" w:unhideWhenUsed="1"/>
+    <w:lsdException w:name="toc 1" w:semiHidden="1" w:uiPriority="39" w:unhideWhenUsed="1"/>
+    <w:lsdException w:name="toc 2" w:semiHidden="1" w:uiPriority="39" w:unhideWhenUsed="1"/>
+    <w:lsdException w:name="toc 3" w:semiHidden="1" w:uiPriority="39" w:unhideWhenUsed="1"/>
+    <w:lsdException w:name="toc 4" w:semiHidden="1" w:uiPriority="39" w:unhideWhenUsed="1"/>
+    <w:lsdException w:name="toc 5" w:semiHidden="1" w:uiPriority="39" w:unhideWhenUsed="1"/>
+    <w:lsdException w:name="toc 6" w:semiHidden="1" w:uiPriority="39" w:unhideWhenUsed="1"/>
+    <w:lsdException w:name="toc 7" w:semiHidden="1" w:uiPriority="39" w:unhideWhenUsed="1"/>
+    <w:lsdException w:name="toc 8" w:semiHidden="1" w:uiPriority="39" w:unhideWhenUsed="1"/>
+    <w:lsdException w:name="toc 9" w:semiHidden="1" w:uiPriority="39" w:unhideWhenUsed="1"/>
     <w:lsdException w:name="Normal Indent" w:semiHidden="1" w:unhideWhenUsed="1"/>
     <w:lsdException w:name="footnote text" w:semiHidden="1" w:unhideWhenUsed="1"/>
     <w:lsdException w:name="annotation text" w:semiHidden="1" w:unhideWhenUsed="1"/>
     <w:lsdException w:name="header" w:semiHidden="1" w:unhideWhenUsed="1"/>
     <w:lsdException w:name="footer" w:semiHidden="1" w:unhideWhenUsed="1"/>
     <w:lsdException w:name="index heading" w:semiHidden="1" w:unhideWhenUsed="1"/>
-    <w:lsdException w:name="caption" w:uiPriority="35" w:semiHidden="1" w:unhideWhenUsed="1" w:qFormat="1"/>
+    <w:lsdException w:name="caption" w:semiHidden="1" w:uiPriority="35" w:unhideWhenUsed="1" w:qFormat="1"/>
     <w:lsdException w:name="table of figures" w:semiHidden="1" w:unhideWhenUsed="1"/>
     <w:lsdException w:name="envelope address" w:semiHidden="1" w:unhideWhenUsed="1"/>
     <w:lsdException w:name="envelope return" w:semiHidden="1" w:unhideWhenUsed="1"/>
@@ -967,7 +1660,7 @@
     <w:lsdException w:name="Title" w:uiPriority="10" w:qFormat="1"/>
     <w:lsdException w:name="Closing" w:semiHidden="1" w:unhideWhenUsed="1"/>
     <w:lsdException w:name="Signature" w:semiHidden="1" w:unhideWhenUsed="1"/>
-    <w:lsdException w:name="Default Paragraph Font" w:uiPriority="1" w:semiHidden="1" w:unhideWhenUsed="1"/>
+    <w:lsdException w:name="Default Paragraph Font" w:semiHidden="1" w:uiPriority="1" w:unhideWhenUsed="1"/>
     <w:lsdException w:name="Body Text" w:semiHidden="1" w:unhideWhenUsed="1"/>
     <w:lsdException w:name="Body Text Indent" w:semiHidden="1" w:unhideWhenUsed="1"/>
     <w:lsdException w:name="List Continue" w:semiHidden="1" w:unhideWhenUsed="1"/>
@@ -1007,6 +1700,7 @@
     <w:lsdException w:name="HTML Sample" w:semiHidden="1" w:unhideWhenUsed="1"/>
     <w:lsdException w:name="HTML Typewriter" w:semiHidden="1" w:unhideWhenUsed="1"/>
     <w:lsdException w:name="HTML Variable" w:semiHidden="1" w:unhideWhenUsed="1"/>
+    <w:lsdException w:name="Normal Table" w:semiHidden="1" w:unhideWhenUsed="1"/>
     <w:lsdException w:name="annotation subject" w:semiHidden="1" w:unhideWhenUsed="1"/>
     <w:lsdException w:name="No List" w:semiHidden="1" w:unhideWhenUsed="1"/>
     <w:lsdException w:name="Outline List 1" w:semiHidden="1" w:unhideWhenUsed="1"/>
@@ -1052,9 +1746,11 @@
     <w:lsdException w:name="Table Subtle 1" w:semiHidden="1" w:unhideWhenUsed="1"/>
     <w:lsdException w:name="Table Subtle 2" w:semiHidden="1" w:unhideWhenUsed="1"/>
     <w:lsdException w:name="Table Web 1" w:semiHidden="1" w:unhideWhenUsed="1"/>
+    <w:lsdException w:name="Table Web 2" w:semiHidden="1" w:unhideWhenUsed="1"/>
     <w:lsdException w:name="Table Web 3" w:semiHidden="1" w:unhideWhenUsed="1"/>
     <w:lsdException w:name="Balloon Text" w:semiHidden="1" w:unhideWhenUsed="1"/>
     <w:lsdException w:name="Table Grid" w:uiPriority="39"/>
+    <w:lsdException w:name="Table Theme" w:semiHidden="1" w:unhideWhenUsed="1"/>
     <w:lsdException w:name="Placeholder Text" w:semiHidden="1"/>
     <w:lsdException w:name="No Spacing" w:uiPriority="1" w:qFormat="1"/>
     <w:lsdException w:name="Light Shading" w:uiPriority="60"/>
@@ -1164,8 +1860,8 @@
     <w:lsdException w:name="Subtle Reference" w:uiPriority="31" w:qFormat="1"/>
     <w:lsdException w:name="Intense Reference" w:uiPriority="32" w:qFormat="1"/>
     <w:lsdException w:name="Book Title" w:uiPriority="33" w:qFormat="1"/>
-    <w:lsdException w:name="Bibliography" w:uiPriority="37" w:semiHidden="1" w:unhideWhenUsed="1"/>
-    <w:lsdException w:name="TOC Heading" w:uiPriority="39" w:semiHidden="1" w:unhideWhenUsed="1" w:qFormat="1"/>
+    <w:lsdException w:name="Bibliography" w:semiHidden="1" w:uiPriority="37" w:unhideWhenUsed="1"/>
+    <w:lsdException w:name="TOC Heading" w:semiHidden="1" w:uiPriority="39" w:unhideWhenUsed="1" w:qFormat="1"/>
     <w:lsdException w:name="Plain Table 1" w:uiPriority="41"/>
     <w:lsdException w:name="Plain Table 2" w:uiPriority="42"/>
     <w:lsdException w:name="Plain Table 3" w:uiPriority="43"/>
@@ -1277,71 +1973,75 @@
     <w:lsdException w:name="Smart Link" w:semiHidden="1" w:unhideWhenUsed="1"/>
     <w:lsdException w:name="Smart Link Error" w:semiHidden="1" w:unhideWhenUsed="1"/>
   </w:latentStyles>
-  <w:style w:type="paragraph" w:styleId="Normal" w:default="1">
+  <w:style w:type="paragraph" w:default="1" w:styleId="Normal">
     <w:name w:val="Normal"/>
     <w:qFormat/>
-    <w:pPr>
-      <w:widowControl/>
-      <w:bidi w:val="0"/>
-      <w:jc w:val="left"/>
-    </w:pPr>
-    <w:rPr>
-      <w:rFonts w:ascii="Calibri" w:hAnsi="Calibri" w:eastAsia="Calibri" w:cs="" w:asciiTheme="minorHAnsi" w:cstheme="minorBidi" w:eastAsiaTheme="minorHAnsi" w:hAnsiTheme="minorHAnsi"/>
-      <w:color w:val="auto"/>
-      <w:kern w:val="0"/>
-      <w:sz w:val="24"/>
-      <w:szCs w:val="24"/>
-      <w:lang w:val="en-US" w:eastAsia="en-US" w:bidi="ar-SA"/>
-    </w:rPr>
   </w:style>
-  <w:style w:type="character" w:styleId="DefaultParagraphFont" w:default="1">
+  <w:style w:type="character" w:default="1" w:styleId="DefaultParagraphFont">
     <w:name w:val="Default Paragraph Font"/>
     <w:uiPriority w:val="1"/>
     <w:semiHidden/>
     <w:unhideWhenUsed/>
-    <w:qFormat/>
-    <w:rPr/>
   </w:style>
-  <w:style w:type="character" w:styleId="Bullets">
+  <w:style w:type="table" w:default="1" w:styleId="TableNormal">
+    <w:name w:val="Normal Table"/>
+    <w:uiPriority w:val="99"/>
+    <w:semiHidden/>
+    <w:unhideWhenUsed/>
+    <w:tblPr>
+      <w:tblInd w:w="0" w:type="dxa"/>
+      <w:tblCellMar>
+        <w:top w:w="0" w:type="dxa"/>
+        <w:left w:w="108" w:type="dxa"/>
+        <w:bottom w:w="0" w:type="dxa"/>
+        <w:right w:w="108" w:type="dxa"/>
+      </w:tblCellMar>
+    </w:tblPr>
+  </w:style>
+  <w:style w:type="numbering" w:default="1" w:styleId="NoList">
+    <w:name w:val="No List"/>
+    <w:uiPriority w:val="99"/>
+    <w:semiHidden/>
+    <w:unhideWhenUsed/>
+  </w:style>
+  <w:style w:type="character" w:customStyle="1" w:styleId="Bullets">
     <w:name w:val="Bullets"/>
     <w:qFormat/>
     <w:rPr>
-      <w:rFonts w:ascii="OpenSymbol" w:hAnsi="OpenSymbol" w:eastAsia="OpenSymbol" w:cs="OpenSymbol"/>
+      <w:rFonts w:ascii="OpenSymbol" w:eastAsia="OpenSymbol" w:hAnsi="OpenSymbol" w:cs="OpenSymbol"/>
     </w:rPr>
   </w:style>
-  <w:style w:type="paragraph" w:styleId="Heading">
+  <w:style w:type="paragraph" w:customStyle="1" w:styleId="Heading">
     <w:name w:val="Heading"/>
     <w:basedOn w:val="Normal"/>
-    <w:next w:val="TextBody"/>
+    <w:next w:val="BodyText"/>
     <w:qFormat/>
     <w:pPr>
-      <w:keepNext w:val="true"/>
+      <w:keepNext/>
       <w:spacing w:before="240" w:after="120"/>
     </w:pPr>
     <w:rPr>
-      <w:rFonts w:ascii="Liberation Sans" w:hAnsi="Liberation Sans" w:eastAsia="Noto Sans CJK SC" w:cs="Lohit Devanagari"/>
+      <w:rFonts w:ascii="Liberation Sans" w:eastAsia="Noto Sans CJK SC" w:hAnsi="Liberation Sans" w:cs="Lohit Devanagari"/>
       <w:sz w:val="28"/>
       <w:szCs w:val="28"/>
     </w:rPr>
   </w:style>
-  <w:style w:type="paragraph" w:styleId="TextBody">
+  <w:style w:type="paragraph" w:styleId="BodyText">
     <w:name w:val="Body Text"/>
     <w:basedOn w:val="Normal"/>
     <w:pPr>
-      <w:spacing w:lineRule="auto" w:line="276" w:before="0" w:after="140"/>
+      <w:spacing w:after="140" w:line="276" w:lineRule="auto"/>
     </w:pPr>
-    <w:rPr/>
   </w:style>
   <w:style w:type="paragraph" w:styleId="List">
     <w:name w:val="List"/>
-    <w:basedOn w:val="TextBody"/>
-    <w:pPr/>
+    <w:basedOn w:val="BodyText"/>
     <w:rPr>
       <w:rFonts w:cs="Lohit Devanagari"/>
     </w:rPr>
   </w:style>
   <w:style w:type="paragraph" w:styleId="Caption">
-    <w:name w:val="Caption"/>
+    <w:name w:val="caption"/>
     <w:basedOn w:val="Normal"/>
     <w:qFormat/>
     <w:pPr>
@@ -1352,11 +2052,9 @@
       <w:rFonts w:cs="Lohit Devanagari"/>
       <w:i/>
       <w:iCs/>
-      <w:sz w:val="24"/>
-      <w:szCs w:val="24"/>
     </w:rPr>
   </w:style>
-  <w:style w:type="paragraph" w:styleId="Index">
+  <w:style w:type="paragraph" w:customStyle="1" w:styleId="Index">
     <w:name w:val="Index"/>
     <w:basedOn w:val="Normal"/>
     <w:qFormat/>
@@ -1372,35 +2070,56 @@
     <w:basedOn w:val="Normal"/>
     <w:uiPriority w:val="34"/>
     <w:qFormat/>
-    <w:rsid w:val="00ca6fe9"/>
+    <w:rsid w:val="00CA6FE9"/>
     <w:pPr>
-      <w:spacing w:before="0" w:after="0"/>
-      <w:ind w:left="720" w:hanging="0"/>
+      <w:ind w:left="720"/>
       <w:contextualSpacing/>
     </w:pPr>
-    <w:rPr/>
   </w:style>
-  <w:style w:type="numbering" w:styleId="NoList" w:default="1">
-    <w:name w:val="No List"/>
+  <w:style w:type="paragraph" w:styleId="HTMLPreformatted">
+    <w:name w:val="HTML Preformatted"/>
+    <w:basedOn w:val="Normal"/>
+    <w:link w:val="HTMLPreformattedChar"/>
     <w:uiPriority w:val="99"/>
-    <w:semiHidden/>
     <w:unhideWhenUsed/>
-    <w:qFormat/>
+    <w:rsid w:val="008157A0"/>
+    <w:pPr>
+      <w:tabs>
+        <w:tab w:val="left" w:pos="916"/>
+        <w:tab w:val="left" w:pos="1832"/>
+        <w:tab w:val="left" w:pos="2748"/>
+        <w:tab w:val="left" w:pos="3664"/>
+        <w:tab w:val="left" w:pos="4580"/>
+        <w:tab w:val="left" w:pos="5496"/>
+        <w:tab w:val="left" w:pos="6412"/>
+        <w:tab w:val="left" w:pos="7328"/>
+        <w:tab w:val="left" w:pos="8244"/>
+        <w:tab w:val="left" w:pos="9160"/>
+        <w:tab w:val="left" w:pos="10076"/>
+        <w:tab w:val="left" w:pos="10992"/>
+        <w:tab w:val="left" w:pos="11908"/>
+        <w:tab w:val="left" w:pos="12824"/>
+        <w:tab w:val="left" w:pos="13740"/>
+        <w:tab w:val="left" w:pos="14656"/>
+      </w:tabs>
+    </w:pPr>
+    <w:rPr>
+      <w:rFonts w:ascii="Courier New" w:eastAsia="Times New Roman" w:hAnsi="Courier New" w:cs="Courier New"/>
+      <w:sz w:val="20"/>
+      <w:szCs w:val="20"/>
+    </w:rPr>
   </w:style>
-  <w:style w:type="table" w:default="1" w:styleId="TableNormal">
-    <w:name w:val="Normal Table"/>
+  <w:style w:type="character" w:customStyle="1" w:styleId="HTMLPreformattedChar">
+    <w:name w:val="HTML Preformatted Char"/>
+    <w:basedOn w:val="DefaultParagraphFont"/>
+    <w:link w:val="HTMLPreformatted"/>
     <w:uiPriority w:val="99"/>
-    <w:semiHidden/>
-    <w:unhideWhenUsed/>
-    <w:tblPr>
-      <w:tblInd w:w="0" w:type="dxa"/>
-      <w:tblCellMar>
-        <w:top w:w="0" w:type="dxa"/>
-        <w:left w:w="108" w:type="dxa"/>
-        <w:bottom w:w="0" w:type="dxa"/>
-        <w:right w:w="108" w:type="dxa"/>
-      </w:tblCellMar>
-    </w:tblPr>
+    <w:rsid w:val="008157A0"/>
+    <w:rPr>
+      <w:rFonts w:ascii="Courier New" w:eastAsia="Times New Roman" w:hAnsi="Courier New" w:cs="Courier New"/>
+      <w:sz w:val="20"/>
+      <w:szCs w:val="20"/>
+    </w:rPr>
   </w:style>
 </w:styles>
 </file>

</xml_diff>